<commit_message>
Added weak configuration to doc
</commit_message>
<xml_diff>
--- a/Documentation/papers/BadStore Web Application Remediation Vulnerability Report.docx
+++ b/Documentation/papers/BadStore Web Application Remediation Vulnerability Report.docx
@@ -120,6 +120,12 @@
     </w:p>
     <w:sdt>
       <w:sdtPr>
+        <w:rPr>
+          <w:rFonts w:asciiTheme="minorHAnsi" w:eastAsiaTheme="minorHAnsi" w:hAnsiTheme="minorHAnsi" w:cstheme="minorBidi"/>
+          <w:color w:val="auto"/>
+          <w:sz w:val="22"/>
+          <w:szCs w:val="22"/>
+        </w:rPr>
         <w:id w:val="1345669023"/>
         <w:docPartObj>
           <w:docPartGallery w:val="Table of Contents"/>
@@ -128,13 +134,9 @@
       </w:sdtPr>
       <w:sdtEndPr>
         <w:rPr>
-          <w:rFonts w:asciiTheme="minorHAnsi" w:eastAsiaTheme="minorHAnsi" w:hAnsiTheme="minorHAnsi" w:cstheme="minorBidi"/>
           <w:b/>
           <w:bCs/>
           <w:noProof/>
-          <w:color w:val="auto"/>
-          <w:sz w:val="22"/>
-          <w:szCs w:val="22"/>
         </w:rPr>
       </w:sdtEndPr>
       <w:sdtContent>
@@ -166,7 +168,7 @@
           <w:r>
             <w:fldChar w:fldCharType="separate"/>
           </w:r>
-          <w:hyperlink w:anchor="_Toc26015342" w:history="1">
+          <w:hyperlink w:anchor="_Toc26097812" w:history="1">
             <w:r>
               <w:rPr>
                 <w:rStyle w:val="Hyperlink"/>
@@ -193,7 +195,7 @@
                 <w:noProof/>
                 <w:webHidden/>
               </w:rPr>
-              <w:instrText xml:space="preserve"> PAGEREF _Toc26015342 \h </w:instrText>
+              <w:instrText xml:space="preserve"> PAGEREF _Toc26097812 \h </w:instrText>
             </w:r>
             <w:r>
               <w:rPr>
@@ -235,7 +237,7 @@
               <w:noProof/>
             </w:rPr>
           </w:pPr>
-          <w:hyperlink w:anchor="_Toc26015343" w:history="1">
+          <w:hyperlink w:anchor="_Toc26097813" w:history="1">
             <w:r>
               <w:rPr>
                 <w:rStyle w:val="Hyperlink"/>
@@ -262,7 +264,687 @@
                 <w:noProof/>
                 <w:webHidden/>
               </w:rPr>
-              <w:instrText xml:space="preserve"> PAGEREF _Toc26015343 \h </w:instrText>
+              <w:instrText xml:space="preserve"> PAGEREF _Toc26097813 \h </w:instrText>
+            </w:r>
+            <w:r>
+              <w:rPr>
+                <w:noProof/>
+                <w:webHidden/>
+              </w:rPr>
+            </w:r>
+            <w:r>
+              <w:rPr>
+                <w:noProof/>
+                <w:webHidden/>
+              </w:rPr>
+              <w:fldChar w:fldCharType="separate"/>
+            </w:r>
+            <w:r>
+              <w:rPr>
+                <w:noProof/>
+                <w:webHidden/>
+              </w:rPr>
+              <w:t>3</w:t>
+            </w:r>
+            <w:r>
+              <w:rPr>
+                <w:noProof/>
+                <w:webHidden/>
+              </w:rPr>
+              <w:fldChar w:fldCharType="end"/>
+            </w:r>
+          </w:hyperlink>
+        </w:p>
+        <w:p>
+          <w:pPr>
+            <w:pStyle w:val="TOC2"/>
+            <w:tabs>
+              <w:tab w:val="right" w:leader="dot" w:pos="9350"/>
+            </w:tabs>
+            <w:rPr>
+              <w:noProof/>
+            </w:rPr>
+          </w:pPr>
+          <w:hyperlink w:anchor="_Toc26097814" w:history="1">
+            <w:r>
+              <w:rPr>
+                <w:rStyle w:val="Hyperlink"/>
+                <w:noProof/>
+              </w:rPr>
+              <w:t>Updates</w:t>
+            </w:r>
+            <w:r>
+              <w:rPr>
+                <w:noProof/>
+                <w:webHidden/>
+              </w:rPr>
+              <w:tab/>
+            </w:r>
+            <w:r>
+              <w:rPr>
+                <w:noProof/>
+                <w:webHidden/>
+              </w:rPr>
+              <w:fldChar w:fldCharType="begin"/>
+            </w:r>
+            <w:r>
+              <w:rPr>
+                <w:noProof/>
+                <w:webHidden/>
+              </w:rPr>
+              <w:instrText xml:space="preserve"> PAGEREF _Toc26097814 \h </w:instrText>
+            </w:r>
+            <w:r>
+              <w:rPr>
+                <w:noProof/>
+                <w:webHidden/>
+              </w:rPr>
+            </w:r>
+            <w:r>
+              <w:rPr>
+                <w:noProof/>
+                <w:webHidden/>
+              </w:rPr>
+              <w:fldChar w:fldCharType="separate"/>
+            </w:r>
+            <w:r>
+              <w:rPr>
+                <w:noProof/>
+                <w:webHidden/>
+              </w:rPr>
+              <w:t>3</w:t>
+            </w:r>
+            <w:r>
+              <w:rPr>
+                <w:noProof/>
+                <w:webHidden/>
+              </w:rPr>
+              <w:fldChar w:fldCharType="end"/>
+            </w:r>
+          </w:hyperlink>
+        </w:p>
+        <w:p>
+          <w:pPr>
+            <w:pStyle w:val="TOC3"/>
+            <w:tabs>
+              <w:tab w:val="right" w:leader="dot" w:pos="9350"/>
+            </w:tabs>
+            <w:rPr>
+              <w:noProof/>
+            </w:rPr>
+          </w:pPr>
+          <w:hyperlink w:anchor="_Toc26097815" w:history="1">
+            <w:r>
+              <w:rPr>
+                <w:rStyle w:val="Hyperlink"/>
+                <w:noProof/>
+              </w:rPr>
+              <w:t>Sitewide - Depreciated Apache Version</w:t>
+            </w:r>
+            <w:r>
+              <w:rPr>
+                <w:noProof/>
+                <w:webHidden/>
+              </w:rPr>
+              <w:tab/>
+            </w:r>
+            <w:r>
+              <w:rPr>
+                <w:noProof/>
+                <w:webHidden/>
+              </w:rPr>
+              <w:fldChar w:fldCharType="begin"/>
+            </w:r>
+            <w:r>
+              <w:rPr>
+                <w:noProof/>
+                <w:webHidden/>
+              </w:rPr>
+              <w:instrText xml:space="preserve"> PAGEREF _Toc26097815 \h </w:instrText>
+            </w:r>
+            <w:r>
+              <w:rPr>
+                <w:noProof/>
+                <w:webHidden/>
+              </w:rPr>
+            </w:r>
+            <w:r>
+              <w:rPr>
+                <w:noProof/>
+                <w:webHidden/>
+              </w:rPr>
+              <w:fldChar w:fldCharType="separate"/>
+            </w:r>
+            <w:r>
+              <w:rPr>
+                <w:noProof/>
+                <w:webHidden/>
+              </w:rPr>
+              <w:t>3</w:t>
+            </w:r>
+            <w:r>
+              <w:rPr>
+                <w:noProof/>
+                <w:webHidden/>
+              </w:rPr>
+              <w:fldChar w:fldCharType="end"/>
+            </w:r>
+          </w:hyperlink>
+        </w:p>
+        <w:p>
+          <w:pPr>
+            <w:pStyle w:val="TOC2"/>
+            <w:tabs>
+              <w:tab w:val="right" w:leader="dot" w:pos="9350"/>
+            </w:tabs>
+            <w:rPr>
+              <w:noProof/>
+            </w:rPr>
+          </w:pPr>
+          <w:hyperlink w:anchor="_Toc26097816" w:history="1">
+            <w:r>
+              <w:rPr>
+                <w:rStyle w:val="Hyperlink"/>
+                <w:noProof/>
+              </w:rPr>
+              <w:t>Information Disclosures</w:t>
+            </w:r>
+            <w:r>
+              <w:rPr>
+                <w:noProof/>
+                <w:webHidden/>
+              </w:rPr>
+              <w:tab/>
+            </w:r>
+            <w:r>
+              <w:rPr>
+                <w:noProof/>
+                <w:webHidden/>
+              </w:rPr>
+              <w:fldChar w:fldCharType="begin"/>
+            </w:r>
+            <w:r>
+              <w:rPr>
+                <w:noProof/>
+                <w:webHidden/>
+              </w:rPr>
+              <w:instrText xml:space="preserve"> PAGEREF _Toc26097816 \h </w:instrText>
+            </w:r>
+            <w:r>
+              <w:rPr>
+                <w:noProof/>
+                <w:webHidden/>
+              </w:rPr>
+            </w:r>
+            <w:r>
+              <w:rPr>
+                <w:noProof/>
+                <w:webHidden/>
+              </w:rPr>
+              <w:fldChar w:fldCharType="separate"/>
+            </w:r>
+            <w:r>
+              <w:rPr>
+                <w:noProof/>
+                <w:webHidden/>
+              </w:rPr>
+              <w:t>3</w:t>
+            </w:r>
+            <w:r>
+              <w:rPr>
+                <w:noProof/>
+                <w:webHidden/>
+              </w:rPr>
+              <w:fldChar w:fldCharType="end"/>
+            </w:r>
+          </w:hyperlink>
+        </w:p>
+        <w:p>
+          <w:pPr>
+            <w:pStyle w:val="TOC3"/>
+            <w:tabs>
+              <w:tab w:val="right" w:leader="dot" w:pos="9350"/>
+            </w:tabs>
+            <w:rPr>
+              <w:noProof/>
+            </w:rPr>
+          </w:pPr>
+          <w:hyperlink w:anchor="_Toc26097817" w:history="1">
+            <w:r>
+              <w:rPr>
+                <w:rStyle w:val="Hyperlink"/>
+                <w:noProof/>
+              </w:rPr>
+              <w:t>Information Disclosure - Restricted Directories // 2 scan bot things wtf do</w:t>
+            </w:r>
+            <w:r>
+              <w:rPr>
+                <w:noProof/>
+                <w:webHidden/>
+              </w:rPr>
+              <w:tab/>
+            </w:r>
+            <w:r>
+              <w:rPr>
+                <w:noProof/>
+                <w:webHidden/>
+              </w:rPr>
+              <w:fldChar w:fldCharType="begin"/>
+            </w:r>
+            <w:r>
+              <w:rPr>
+                <w:noProof/>
+                <w:webHidden/>
+              </w:rPr>
+              <w:instrText xml:space="preserve"> PAGEREF _Toc26097817 \h </w:instrText>
+            </w:r>
+            <w:r>
+              <w:rPr>
+                <w:noProof/>
+                <w:webHidden/>
+              </w:rPr>
+            </w:r>
+            <w:r>
+              <w:rPr>
+                <w:noProof/>
+                <w:webHidden/>
+              </w:rPr>
+              <w:fldChar w:fldCharType="separate"/>
+            </w:r>
+            <w:r>
+              <w:rPr>
+                <w:noProof/>
+                <w:webHidden/>
+              </w:rPr>
+              <w:t>3</w:t>
+            </w:r>
+            <w:r>
+              <w:rPr>
+                <w:noProof/>
+                <w:webHidden/>
+              </w:rPr>
+              <w:fldChar w:fldCharType="end"/>
+            </w:r>
+          </w:hyperlink>
+        </w:p>
+        <w:p>
+          <w:pPr>
+            <w:pStyle w:val="TOC3"/>
+            <w:tabs>
+              <w:tab w:val="right" w:leader="dot" w:pos="9350"/>
+            </w:tabs>
+            <w:rPr>
+              <w:noProof/>
+            </w:rPr>
+          </w:pPr>
+          <w:hyperlink w:anchor="_Toc26097818" w:history="1">
+            <w:r>
+              <w:rPr>
+                <w:rStyle w:val="Hyperlink"/>
+                <w:noProof/>
+              </w:rPr>
+              <w:t>Information Disclosure - Internal IP Address</w:t>
+            </w:r>
+            <w:r>
+              <w:rPr>
+                <w:noProof/>
+                <w:webHidden/>
+              </w:rPr>
+              <w:tab/>
+            </w:r>
+            <w:r>
+              <w:rPr>
+                <w:noProof/>
+                <w:webHidden/>
+              </w:rPr>
+              <w:fldChar w:fldCharType="begin"/>
+            </w:r>
+            <w:r>
+              <w:rPr>
+                <w:noProof/>
+                <w:webHidden/>
+              </w:rPr>
+              <w:instrText xml:space="preserve"> PAGEREF _Toc26097818 \h </w:instrText>
+            </w:r>
+            <w:r>
+              <w:rPr>
+                <w:noProof/>
+                <w:webHidden/>
+              </w:rPr>
+            </w:r>
+            <w:r>
+              <w:rPr>
+                <w:noProof/>
+                <w:webHidden/>
+              </w:rPr>
+              <w:fldChar w:fldCharType="separate"/>
+            </w:r>
+            <w:r>
+              <w:rPr>
+                <w:noProof/>
+                <w:webHidden/>
+              </w:rPr>
+              <w:t>3</w:t>
+            </w:r>
+            <w:r>
+              <w:rPr>
+                <w:noProof/>
+                <w:webHidden/>
+              </w:rPr>
+              <w:fldChar w:fldCharType="end"/>
+            </w:r>
+          </w:hyperlink>
+        </w:p>
+        <w:p>
+          <w:pPr>
+            <w:pStyle w:val="TOC3"/>
+            <w:tabs>
+              <w:tab w:val="right" w:leader="dot" w:pos="9350"/>
+            </w:tabs>
+            <w:rPr>
+              <w:noProof/>
+            </w:rPr>
+          </w:pPr>
+          <w:hyperlink w:anchor="_Toc26097819" w:history="1">
+            <w:r>
+              <w:rPr>
+                <w:rStyle w:val="Hyperlink"/>
+                <w:noProof/>
+              </w:rPr>
+              <w:t>Information Disclosure - HTML Source Code</w:t>
+            </w:r>
+            <w:r>
+              <w:rPr>
+                <w:noProof/>
+                <w:webHidden/>
+              </w:rPr>
+              <w:tab/>
+            </w:r>
+            <w:r>
+              <w:rPr>
+                <w:noProof/>
+                <w:webHidden/>
+              </w:rPr>
+              <w:fldChar w:fldCharType="begin"/>
+            </w:r>
+            <w:r>
+              <w:rPr>
+                <w:noProof/>
+                <w:webHidden/>
+              </w:rPr>
+              <w:instrText xml:space="preserve"> PAGEREF _Toc26097819 \h </w:instrText>
+            </w:r>
+            <w:r>
+              <w:rPr>
+                <w:noProof/>
+                <w:webHidden/>
+              </w:rPr>
+            </w:r>
+            <w:r>
+              <w:rPr>
+                <w:noProof/>
+                <w:webHidden/>
+              </w:rPr>
+              <w:fldChar w:fldCharType="separate"/>
+            </w:r>
+            <w:r>
+              <w:rPr>
+                <w:noProof/>
+                <w:webHidden/>
+              </w:rPr>
+              <w:t>3</w:t>
+            </w:r>
+            <w:r>
+              <w:rPr>
+                <w:noProof/>
+                <w:webHidden/>
+              </w:rPr>
+              <w:fldChar w:fldCharType="end"/>
+            </w:r>
+          </w:hyperlink>
+        </w:p>
+        <w:p>
+          <w:pPr>
+            <w:pStyle w:val="TOC3"/>
+            <w:tabs>
+              <w:tab w:val="right" w:leader="dot" w:pos="9350"/>
+            </w:tabs>
+            <w:rPr>
+              <w:noProof/>
+            </w:rPr>
+          </w:pPr>
+          <w:hyperlink w:anchor="_Toc26097820" w:history="1">
+            <w:r>
+              <w:rPr>
+                <w:rStyle w:val="Hyperlink"/>
+                <w:noProof/>
+              </w:rPr>
+              <w:t>Information Disclosure - Sensitive Information</w:t>
+            </w:r>
+            <w:r>
+              <w:rPr>
+                <w:noProof/>
+                <w:webHidden/>
+              </w:rPr>
+              <w:tab/>
+            </w:r>
+            <w:r>
+              <w:rPr>
+                <w:noProof/>
+                <w:webHidden/>
+              </w:rPr>
+              <w:fldChar w:fldCharType="begin"/>
+            </w:r>
+            <w:r>
+              <w:rPr>
+                <w:noProof/>
+                <w:webHidden/>
+              </w:rPr>
+              <w:instrText xml:space="preserve"> PAGEREF _Toc26097820 \h </w:instrText>
+            </w:r>
+            <w:r>
+              <w:rPr>
+                <w:noProof/>
+                <w:webHidden/>
+              </w:rPr>
+            </w:r>
+            <w:r>
+              <w:rPr>
+                <w:noProof/>
+                <w:webHidden/>
+              </w:rPr>
+              <w:fldChar w:fldCharType="separate"/>
+            </w:r>
+            <w:r>
+              <w:rPr>
+                <w:noProof/>
+                <w:webHidden/>
+              </w:rPr>
+              <w:t>3</w:t>
+            </w:r>
+            <w:r>
+              <w:rPr>
+                <w:noProof/>
+                <w:webHidden/>
+              </w:rPr>
+              <w:fldChar w:fldCharType="end"/>
+            </w:r>
+          </w:hyperlink>
+        </w:p>
+        <w:p>
+          <w:pPr>
+            <w:pStyle w:val="TOC3"/>
+            <w:tabs>
+              <w:tab w:val="right" w:leader="dot" w:pos="9350"/>
+            </w:tabs>
+            <w:rPr>
+              <w:noProof/>
+            </w:rPr>
+          </w:pPr>
+          <w:hyperlink w:anchor="_Toc26097821" w:history="1">
+            <w:r>
+              <w:rPr>
+                <w:rStyle w:val="Hyperlink"/>
+                <w:noProof/>
+              </w:rPr>
+              <w:t>Administrative Interface Externally Accessible</w:t>
+            </w:r>
+            <w:r>
+              <w:rPr>
+                <w:noProof/>
+                <w:webHidden/>
+              </w:rPr>
+              <w:tab/>
+            </w:r>
+            <w:r>
+              <w:rPr>
+                <w:noProof/>
+                <w:webHidden/>
+              </w:rPr>
+              <w:fldChar w:fldCharType="begin"/>
+            </w:r>
+            <w:r>
+              <w:rPr>
+                <w:noProof/>
+                <w:webHidden/>
+              </w:rPr>
+              <w:instrText xml:space="preserve"> PAGEREF _Toc26097821 \h </w:instrText>
+            </w:r>
+            <w:r>
+              <w:rPr>
+                <w:noProof/>
+                <w:webHidden/>
+              </w:rPr>
+            </w:r>
+            <w:r>
+              <w:rPr>
+                <w:noProof/>
+                <w:webHidden/>
+              </w:rPr>
+              <w:fldChar w:fldCharType="separate"/>
+            </w:r>
+            <w:r>
+              <w:rPr>
+                <w:noProof/>
+                <w:webHidden/>
+              </w:rPr>
+              <w:t>3</w:t>
+            </w:r>
+            <w:r>
+              <w:rPr>
+                <w:noProof/>
+                <w:webHidden/>
+              </w:rPr>
+              <w:fldChar w:fldCharType="end"/>
+            </w:r>
+          </w:hyperlink>
+        </w:p>
+        <w:p>
+          <w:pPr>
+            <w:pStyle w:val="TOC2"/>
+            <w:tabs>
+              <w:tab w:val="right" w:leader="dot" w:pos="9350"/>
+            </w:tabs>
+            <w:rPr>
+              <w:noProof/>
+            </w:rPr>
+          </w:pPr>
+          <w:hyperlink w:anchor="_Toc26097822" w:history="1">
+            <w:r>
+              <w:rPr>
+                <w:rStyle w:val="Hyperlink"/>
+                <w:noProof/>
+              </w:rPr>
+              <w:t>Weak Configurations</w:t>
+            </w:r>
+            <w:r>
+              <w:rPr>
+                <w:noProof/>
+                <w:webHidden/>
+              </w:rPr>
+              <w:tab/>
+            </w:r>
+            <w:r>
+              <w:rPr>
+                <w:noProof/>
+                <w:webHidden/>
+              </w:rPr>
+              <w:fldChar w:fldCharType="begin"/>
+            </w:r>
+            <w:r>
+              <w:rPr>
+                <w:noProof/>
+                <w:webHidden/>
+              </w:rPr>
+              <w:instrText xml:space="preserve"> PAGEREF _Toc26097822 \h </w:instrText>
+            </w:r>
+            <w:r>
+              <w:rPr>
+                <w:noProof/>
+                <w:webHidden/>
+              </w:rPr>
+            </w:r>
+            <w:r>
+              <w:rPr>
+                <w:noProof/>
+                <w:webHidden/>
+              </w:rPr>
+              <w:fldChar w:fldCharType="separate"/>
+            </w:r>
+            <w:r>
+              <w:rPr>
+                <w:noProof/>
+                <w:webHidden/>
+              </w:rPr>
+              <w:t>3</w:t>
+            </w:r>
+            <w:r>
+              <w:rPr>
+                <w:noProof/>
+                <w:webHidden/>
+              </w:rPr>
+              <w:fldChar w:fldCharType="end"/>
+            </w:r>
+          </w:hyperlink>
+        </w:p>
+        <w:p>
+          <w:pPr>
+            <w:pStyle w:val="TOC3"/>
+            <w:tabs>
+              <w:tab w:val="right" w:leader="dot" w:pos="9350"/>
+            </w:tabs>
+            <w:rPr>
+              <w:noProof/>
+            </w:rPr>
+          </w:pPr>
+          <w:hyperlink w:anchor="_Toc26097823" w:history="1">
+            <w:r>
+              <w:rPr>
+                <w:rStyle w:val="Hyperlink"/>
+                <w:noProof/>
+              </w:rPr>
+              <w:t>Weak Password Reset – Unlimited Tries</w:t>
+            </w:r>
+            <w:r>
+              <w:rPr>
+                <w:noProof/>
+                <w:webHidden/>
+              </w:rPr>
+              <w:tab/>
+            </w:r>
+            <w:r>
+              <w:rPr>
+                <w:noProof/>
+                <w:webHidden/>
+              </w:rPr>
+              <w:fldChar w:fldCharType="begin"/>
+            </w:r>
+            <w:r>
+              <w:rPr>
+                <w:noProof/>
+                <w:webHidden/>
+              </w:rPr>
+              <w:instrText xml:space="preserve"> PAGEREF _Toc26097823 \h </w:instrText>
             </w:r>
             <w:r>
               <w:rPr>
@@ -304,7 +986,7 @@
               <w:noProof/>
             </w:rPr>
           </w:pPr>
-          <w:hyperlink w:anchor="_Toc26015344" w:history="1">
+          <w:hyperlink w:anchor="_Toc26097824" w:history="1">
             <w:r>
               <w:rPr>
                 <w:rStyle w:val="Hyperlink"/>
@@ -331,7 +1013,7 @@
                 <w:noProof/>
                 <w:webHidden/>
               </w:rPr>
-              <w:instrText xml:space="preserve"> PAGEREF _Toc26015344 \h </w:instrText>
+              <w:instrText xml:space="preserve"> PAGEREF _Toc26097824 \h </w:instrText>
             </w:r>
             <w:r>
               <w:rPr>
@@ -373,7 +1055,7 @@
               <w:noProof/>
             </w:rPr>
           </w:pPr>
-          <w:hyperlink w:anchor="_Toc26015345" w:history="1">
+          <w:hyperlink w:anchor="_Toc26097825" w:history="1">
             <w:r>
               <w:rPr>
                 <w:rStyle w:val="Hyperlink"/>
@@ -400,7 +1082,7 @@
                 <w:noProof/>
                 <w:webHidden/>
               </w:rPr>
-              <w:instrText xml:space="preserve"> PAGEREF _Toc26015345 \h </w:instrText>
+              <w:instrText xml:space="preserve"> PAGEREF _Toc26097825 \h </w:instrText>
             </w:r>
             <w:r>
               <w:rPr>
@@ -462,7 +1144,7 @@
           <w:u w:val="single"/>
         </w:rPr>
       </w:pPr>
-      <w:bookmarkStart w:id="0" w:name="_Toc26015342"/>
+      <w:bookmarkStart w:id="0" w:name="_Toc26097812"/>
       <w:r>
         <w:rPr>
           <w:u w:val="single"/>
@@ -477,21 +1159,7 @@
         <w:rPr>
           <w:highlight w:val="red"/>
         </w:rPr>
-        <w:t xml:space="preserve">// </w:t>
-      </w:r>
-      <w:proofErr w:type="spellStart"/>
-      <w:r>
-        <w:rPr>
-          <w:highlight w:val="red"/>
-        </w:rPr>
-        <w:t>Gnatt</w:t>
-      </w:r>
-      <w:proofErr w:type="spellEnd"/>
-      <w:r>
-        <w:rPr>
-          <w:highlight w:val="red"/>
-        </w:rPr>
-        <w:t xml:space="preserve"> chart goes her</w:t>
+        <w:t>// Gnatt chart goes her</w:t>
       </w:r>
       <w:r>
         <w:t>e with explanation of the time frame and wtf we are solving in each section</w:t>
@@ -504,7 +1172,7 @@
           <w:u w:val="single"/>
         </w:rPr>
       </w:pPr>
-      <w:bookmarkStart w:id="1" w:name="_Toc26015343"/>
+      <w:bookmarkStart w:id="1" w:name="_Toc26097813"/>
       <w:r>
         <w:rPr>
           <w:u w:val="single"/>
@@ -515,33 +1183,49 @@
     </w:p>
     <w:p>
       <w:pPr>
+        <w:pStyle w:val="NoSpacing"/>
+      </w:pPr>
+    </w:p>
+    <w:p>
+      <w:pPr>
         <w:pStyle w:val="Heading2"/>
       </w:pPr>
+      <w:bookmarkStart w:id="2" w:name="_Toc26097814"/>
       <w:r>
         <w:t>Updates</w:t>
       </w:r>
+      <w:bookmarkEnd w:id="2"/>
+    </w:p>
+    <w:p>
+      <w:pPr>
+        <w:ind w:firstLine="720"/>
+      </w:pPr>
+      <w:r>
+        <w:t xml:space="preserve">Due to BadStore’s age many services required for BadStore to operate have become outdated over time.  Assuring these services are updated regularly can help patch vulnerabilities found in older versions of the services. </w:t>
+      </w:r>
+    </w:p>
+    <w:p>
+      <w:pPr>
+        <w:pStyle w:val="Heading3"/>
+      </w:pPr>
+      <w:bookmarkStart w:id="3" w:name="_Toc26097815"/>
+      <w:r>
+        <w:t xml:space="preserve">   </w:t>
+      </w:r>
+      <w:r>
+        <w:t xml:space="preserve">Sitewide - </w:t>
+      </w:r>
+      <w:r>
+        <w:t>Depreciated Apache Version</w:t>
+      </w:r>
+      <w:bookmarkEnd w:id="3"/>
     </w:p>
     <w:p>
       <w:pPr>
         <w:pStyle w:val="ListParagraph"/>
         <w:numPr>
           <w:ilvl w:val="0"/>
-          <w:numId w:val="6"/>
-        </w:numPr>
-      </w:pPr>
-      <w:r>
-        <w:t xml:space="preserve">Sitewide - </w:t>
-      </w:r>
-      <w:r>
-        <w:t>Depreciated Apache Version</w:t>
-      </w:r>
-    </w:p>
-    <w:p>
-      <w:pPr>
-        <w:pStyle w:val="ListParagraph"/>
-        <w:numPr>
-          <w:ilvl w:val="1"/>
-          <w:numId w:val="6"/>
+          <w:numId w:val="11"/>
         </w:numPr>
       </w:pPr>
       <w:r>
@@ -561,153 +1245,352 @@
     </w:p>
     <w:p>
       <w:pPr>
+        <w:pStyle w:val="NoSpacing"/>
+      </w:pPr>
+    </w:p>
+    <w:p>
+      <w:pPr>
         <w:pStyle w:val="Heading2"/>
       </w:pPr>
+      <w:bookmarkStart w:id="4" w:name="_Toc26097816"/>
       <w:r>
         <w:t>Information Disclosures</w:t>
       </w:r>
-      <w:r>
-        <w:t xml:space="preserve"> //SQL and general</w:t>
-      </w:r>
+      <w:bookmarkEnd w:id="4"/>
+    </w:p>
+    <w:p>
+      <w:pPr>
+        <w:ind w:firstLine="720"/>
+      </w:pPr>
+      <w:r>
+        <w:t>BadStore has many instances where information that should not be publicly available is exposed to the public.  The causes of these information disclosures range from poor configuration to bad code design.</w:t>
+      </w:r>
+    </w:p>
+    <w:p>
+      <w:pPr>
+        <w:pStyle w:val="Heading3"/>
+      </w:pPr>
+      <w:r>
+        <w:t xml:space="preserve">    </w:t>
+      </w:r>
+      <w:bookmarkStart w:id="5" w:name="_Toc26097817"/>
+      <w:r>
+        <w:t>Information Disclosure - Restricted Director</w:t>
+      </w:r>
+      <w:r>
+        <w:t>ies</w:t>
+      </w:r>
+      <w:r>
+        <w:t xml:space="preserve"> // 2 scan bot things wtf do</w:t>
+      </w:r>
+      <w:bookmarkEnd w:id="5"/>
     </w:p>
     <w:p>
       <w:pPr>
         <w:pStyle w:val="ListParagraph"/>
         <w:numPr>
           <w:ilvl w:val="0"/>
-          <w:numId w:val="7"/>
+          <w:numId w:val="11"/>
         </w:numPr>
       </w:pPr>
-      <w:proofErr w:type="spellStart"/>
-      <w:r>
-        <w:t>Scanbot</w:t>
-      </w:r>
-      <w:proofErr w:type="spellEnd"/>
-      <w:r>
-        <w:t xml:space="preserve"> - </w:t>
-      </w:r>
-      <w:r>
-        <w:t>Restricted Directories</w:t>
-      </w:r>
+      <w:r>
+        <w:t>Holder</w:t>
+      </w:r>
+    </w:p>
+    <w:p>
+      <w:pPr>
+        <w:pStyle w:val="Heading3"/>
+      </w:pPr>
+      <w:bookmarkStart w:id="6" w:name="_Toc26097818"/>
+      <w:r>
+        <w:t xml:space="preserve">   </w:t>
+      </w:r>
+      <w:r>
+        <w:t>Information Disclosure - Internal IP Address</w:t>
+      </w:r>
+      <w:bookmarkEnd w:id="6"/>
     </w:p>
     <w:p>
       <w:pPr>
         <w:pStyle w:val="ListParagraph"/>
         <w:numPr>
           <w:ilvl w:val="0"/>
-          <w:numId w:val="7"/>
+          <w:numId w:val="11"/>
         </w:numPr>
       </w:pPr>
-      <w:proofErr w:type="spellStart"/>
-      <w:r>
-        <w:t>Scanbot</w:t>
-      </w:r>
-      <w:proofErr w:type="spellEnd"/>
-      <w:r>
-        <w:t xml:space="preserve"> - </w:t>
-      </w:r>
-      <w:r>
-        <w:t>Internal IP Address</w:t>
-      </w:r>
+      <w:r>
+        <w:t>Holder</w:t>
+      </w:r>
+    </w:p>
+    <w:p>
+      <w:pPr>
+        <w:pStyle w:val="Heading3"/>
+      </w:pPr>
+      <w:bookmarkStart w:id="7" w:name="_Toc26097819"/>
+      <w:r>
+        <w:t xml:space="preserve">   </w:t>
+      </w:r>
+      <w:r>
+        <w:t>Information Disclosure - HTML Source Code</w:t>
+      </w:r>
+      <w:bookmarkEnd w:id="7"/>
     </w:p>
     <w:p>
       <w:pPr>
         <w:pStyle w:val="ListParagraph"/>
         <w:numPr>
           <w:ilvl w:val="0"/>
-          <w:numId w:val="7"/>
+          <w:numId w:val="11"/>
         </w:numPr>
       </w:pPr>
       <w:r>
-        <w:t xml:space="preserve">Search - </w:t>
-      </w:r>
-      <w:r>
-        <w:t>SQL Error</w:t>
-      </w:r>
-    </w:p>
-    <w:p>
-      <w:pPr>
-        <w:pStyle w:val="Heading2"/>
-      </w:pPr>
-      <w:r>
-        <w:t>Insufficient Input Validation</w:t>
-      </w:r>
+        <w:t>Holder</w:t>
+      </w:r>
+    </w:p>
+    <w:p>
+      <w:pPr>
+        <w:pStyle w:val="Heading3"/>
+      </w:pPr>
+      <w:bookmarkStart w:id="8" w:name="_Toc26097820"/>
+      <w:r>
+        <w:t xml:space="preserve">   </w:t>
+      </w:r>
+      <w:r>
+        <w:t>Information Disclosure - Sensitive Information</w:t>
+      </w:r>
+      <w:bookmarkEnd w:id="8"/>
     </w:p>
     <w:p>
       <w:pPr>
         <w:pStyle w:val="ListParagraph"/>
         <w:numPr>
           <w:ilvl w:val="0"/>
-          <w:numId w:val="8"/>
+          <w:numId w:val="11"/>
         </w:numPr>
       </w:pPr>
       <w:r>
-        <w:t>Registration - Expiration Date</w:t>
-      </w:r>
+        <w:t>Holder</w:t>
+      </w:r>
+    </w:p>
+    <w:p>
+      <w:pPr>
+        <w:pStyle w:val="Heading3"/>
+      </w:pPr>
+      <w:bookmarkStart w:id="9" w:name="_Toc26097821"/>
+      <w:r>
+        <w:t xml:space="preserve">   </w:t>
+      </w:r>
+      <w:r>
+        <w:t>Administrative Interface Externally Accessible</w:t>
+      </w:r>
+      <w:bookmarkEnd w:id="9"/>
     </w:p>
     <w:p>
       <w:pPr>
         <w:pStyle w:val="ListParagraph"/>
         <w:numPr>
           <w:ilvl w:val="0"/>
-          <w:numId w:val="8"/>
+          <w:numId w:val="11"/>
         </w:numPr>
       </w:pPr>
       <w:r>
-        <w:t>Registration</w:t>
-      </w:r>
-      <w:r>
-        <w:t xml:space="preserve"> - </w:t>
-      </w:r>
-      <w:r>
-        <w:t>Email Address, Password</w:t>
-      </w:r>
-      <w:bookmarkStart w:id="2" w:name="_GoBack"/>
-      <w:bookmarkEnd w:id="2"/>
+        <w:t>Holder</w:t>
+      </w:r>
+    </w:p>
+    <w:p>
+      <w:pPr>
+        <w:pStyle w:val="NoSpacing"/>
+      </w:pPr>
     </w:p>
     <w:p>
       <w:pPr>
         <w:pStyle w:val="Heading2"/>
       </w:pPr>
-      <w:r>
-        <w:t>Weak Configuration</w:t>
-      </w:r>
+      <w:bookmarkStart w:id="10" w:name="_Toc26097822"/>
+      <w:r>
+        <w:t>Weak Configurations</w:t>
+      </w:r>
+      <w:bookmarkEnd w:id="10"/>
+    </w:p>
+    <w:p>
+      <w:pPr>
+        <w:ind w:firstLine="720"/>
+      </w:pPr>
+      <w:r>
+        <w:t xml:space="preserve">During the initial setup process of some BadStore services steps to properly configure said services were not taken.  Such as usage of default service passwords, weak encryption methods used etc.  These configuration mistakes increase the security risk of the site overall. </w:t>
+      </w:r>
+    </w:p>
+    <w:p>
+      <w:pPr>
+        <w:pStyle w:val="Heading3"/>
+      </w:pPr>
+      <w:bookmarkStart w:id="11" w:name="_Toc26097823"/>
+      <w:r>
+        <w:t xml:space="preserve">   </w:t>
+      </w:r>
+      <w:r>
+        <w:t>Weak Password Reset – Unlimited Tries</w:t>
+      </w:r>
+      <w:bookmarkEnd w:id="11"/>
     </w:p>
     <w:p>
       <w:pPr>
         <w:pStyle w:val="ListParagraph"/>
         <w:numPr>
           <w:ilvl w:val="0"/>
-          <w:numId w:val="9"/>
+          <w:numId w:val="11"/>
         </w:numPr>
       </w:pPr>
       <w:r>
-        <w:t>Registration – No password required</w:t>
-      </w:r>
-    </w:p>
-    <w:p>
-      <w:pPr>
-        <w:pStyle w:val="Heading2"/>
-      </w:pPr>
-      <w:r>
-        <w:t>Publicly exposed Admin Interface</w:t>
-      </w:r>
-    </w:p>
-    <w:p>
-      <w:pPr>
-        <w:pStyle w:val="Heading2"/>
-      </w:pPr>
-      <w:r>
-        <w:t>Unencrypted Storage</w:t>
-      </w:r>
-    </w:p>
-    <w:p>
-      <w:pPr>
-        <w:pStyle w:val="Heading2"/>
-      </w:pPr>
-      <w:r>
-        <w:t>Utilization of weak encryption protocol – MD5</w:t>
-      </w:r>
+        <w:t>Holder</w:t>
+      </w:r>
+    </w:p>
+    <w:p>
+      <w:pPr>
+        <w:pStyle w:val="Heading3"/>
+      </w:pPr>
+      <w:r>
+        <w:lastRenderedPageBreak/>
+        <w:t xml:space="preserve">   </w:t>
+      </w:r>
+      <w:r>
+        <w:t>Weak Configuration - Unlimited Tries</w:t>
+      </w:r>
+    </w:p>
+    <w:p>
+      <w:pPr>
+        <w:pStyle w:val="ListParagraph"/>
+        <w:numPr>
+          <w:ilvl w:val="0"/>
+          <w:numId w:val="11"/>
+        </w:numPr>
+      </w:pPr>
+      <w:r>
+        <w:t>Holder</w:t>
+      </w:r>
+    </w:p>
+    <w:p>
+      <w:pPr>
+        <w:pStyle w:val="Heading3"/>
+      </w:pPr>
+      <w:r>
+        <w:t xml:space="preserve">   </w:t>
+      </w:r>
+      <w:r>
+        <w:t>Weak Configuration - No Log Out Functionality</w:t>
+      </w:r>
+    </w:p>
+    <w:p>
+      <w:pPr>
+        <w:pStyle w:val="ListParagraph"/>
+        <w:numPr>
+          <w:ilvl w:val="0"/>
+          <w:numId w:val="11"/>
+        </w:numPr>
+      </w:pPr>
+      <w:r>
+        <w:t>Holder</w:t>
+      </w:r>
+    </w:p>
+    <w:p>
+      <w:pPr>
+        <w:pStyle w:val="Heading3"/>
+      </w:pPr>
+      <w:r>
+        <w:t xml:space="preserve">   </w:t>
+      </w:r>
+      <w:r>
+        <w:t>Utilization of a Default Password</w:t>
+      </w:r>
+    </w:p>
+    <w:p>
+      <w:pPr>
+        <w:pStyle w:val="ListParagraph"/>
+        <w:numPr>
+          <w:ilvl w:val="0"/>
+          <w:numId w:val="11"/>
+        </w:numPr>
+      </w:pPr>
+      <w:r>
+        <w:t>Holder</w:t>
+      </w:r>
+    </w:p>
+    <w:p>
+      <w:pPr>
+        <w:pStyle w:val="Heading3"/>
+      </w:pPr>
+      <w:r>
+        <w:t xml:space="preserve">   </w:t>
+      </w:r>
+      <w:r>
+        <w:t>Unencrypted Storage of Sensitive Information - Credit Card #</w:t>
+      </w:r>
+    </w:p>
+    <w:p>
+      <w:pPr>
+        <w:pStyle w:val="ListParagraph"/>
+        <w:numPr>
+          <w:ilvl w:val="0"/>
+          <w:numId w:val="11"/>
+        </w:numPr>
+      </w:pPr>
+      <w:r>
+        <w:t>Holder</w:t>
+      </w:r>
+    </w:p>
+    <w:p>
+      <w:pPr>
+        <w:pStyle w:val="Heading3"/>
+      </w:pPr>
+      <w:r>
+        <w:t xml:space="preserve">   </w:t>
+      </w:r>
+      <w:r>
+        <w:t xml:space="preserve">Unencrypted Storage of Sensitive Information </w:t>
+      </w:r>
+      <w:r>
+        <w:t>–</w:t>
+      </w:r>
+      <w:r>
+        <w:t xml:space="preserve"> Username</w:t>
+      </w:r>
+    </w:p>
+    <w:p>
+      <w:pPr>
+        <w:pStyle w:val="ListParagraph"/>
+        <w:numPr>
+          <w:ilvl w:val="0"/>
+          <w:numId w:val="11"/>
+        </w:numPr>
+      </w:pPr>
+      <w:r>
+        <w:t>Holder</w:t>
+      </w:r>
+    </w:p>
+    <w:p>
+      <w:pPr>
+        <w:pStyle w:val="Heading3"/>
+      </w:pPr>
+      <w:r>
+        <w:t xml:space="preserve">   </w:t>
+      </w:r>
+      <w:r>
+        <w:t>Utilization of a Weak Encryption Protocol - MD5</w:t>
+      </w:r>
+    </w:p>
+    <w:p>
+      <w:pPr>
+        <w:pStyle w:val="ListParagraph"/>
+        <w:numPr>
+          <w:ilvl w:val="0"/>
+          <w:numId w:val="11"/>
+        </w:numPr>
+      </w:pPr>
+      <w:r>
+        <w:t>Holder</w:t>
+      </w:r>
+      <w:bookmarkStart w:id="12" w:name="_GoBack"/>
+      <w:bookmarkEnd w:id="12"/>
     </w:p>
     <w:p>
       <w:pPr>
@@ -716,14 +1599,14 @@
           <w:u w:val="single"/>
         </w:rPr>
       </w:pPr>
-      <w:bookmarkStart w:id="3" w:name="_Toc26015344"/>
+      <w:bookmarkStart w:id="13" w:name="_Toc26097824"/>
       <w:r>
         <w:rPr>
           <w:u w:val="single"/>
         </w:rPr>
         <w:t>Remediation Vulnerability Report</w:t>
       </w:r>
-      <w:bookmarkEnd w:id="3"/>
+      <w:bookmarkEnd w:id="13"/>
     </w:p>
     <w:p>
       <w:r>
@@ -737,14 +1620,14 @@
           <w:u w:val="single"/>
         </w:rPr>
       </w:pPr>
-      <w:bookmarkStart w:id="4" w:name="_Toc26015345"/>
+      <w:bookmarkStart w:id="14" w:name="_Toc26097825"/>
       <w:r>
         <w:rPr>
           <w:u w:val="single"/>
         </w:rPr>
         <w:t>Remediation Analysis</w:t>
       </w:r>
-      <w:bookmarkEnd w:id="4"/>
+      <w:bookmarkEnd w:id="14"/>
     </w:p>
     <w:p>
       <w:r>
@@ -1213,6 +2096,119 @@
     </w:lvl>
   </w:abstractNum>
   <w:abstractNum w:abstractNumId="4" w15:restartNumberingAfterBreak="0">
+    <w:nsid w:val="30F26636"/>
+    <w:multiLevelType w:val="hybridMultilevel"/>
+    <w:tmpl w:val="C478E872"/>
+    <w:lvl w:ilvl="0" w:tplc="04090001">
+      <w:start w:val="1"/>
+      <w:numFmt w:val="bullet"/>
+      <w:lvlText w:val=""/>
+      <w:lvlJc w:val="left"/>
+      <w:pPr>
+        <w:ind w:left="720" w:hanging="360"/>
+      </w:pPr>
+      <w:rPr>
+        <w:rFonts w:ascii="Symbol" w:hAnsi="Symbol" w:hint="default"/>
+      </w:rPr>
+    </w:lvl>
+    <w:lvl w:ilvl="1" w:tplc="04090003">
+      <w:start w:val="1"/>
+      <w:numFmt w:val="bullet"/>
+      <w:lvlText w:val="o"/>
+      <w:lvlJc w:val="left"/>
+      <w:pPr>
+        <w:ind w:left="1440" w:hanging="360"/>
+      </w:pPr>
+      <w:rPr>
+        <w:rFonts w:ascii="Courier New" w:hAnsi="Courier New" w:cs="Courier New" w:hint="default"/>
+      </w:rPr>
+    </w:lvl>
+    <w:lvl w:ilvl="2" w:tplc="04090005" w:tentative="1">
+      <w:start w:val="1"/>
+      <w:numFmt w:val="bullet"/>
+      <w:lvlText w:val=""/>
+      <w:lvlJc w:val="left"/>
+      <w:pPr>
+        <w:ind w:left="2160" w:hanging="360"/>
+      </w:pPr>
+      <w:rPr>
+        <w:rFonts w:ascii="Wingdings" w:hAnsi="Wingdings" w:hint="default"/>
+      </w:rPr>
+    </w:lvl>
+    <w:lvl w:ilvl="3" w:tplc="04090001" w:tentative="1">
+      <w:start w:val="1"/>
+      <w:numFmt w:val="bullet"/>
+      <w:lvlText w:val=""/>
+      <w:lvlJc w:val="left"/>
+      <w:pPr>
+        <w:ind w:left="2880" w:hanging="360"/>
+      </w:pPr>
+      <w:rPr>
+        <w:rFonts w:ascii="Symbol" w:hAnsi="Symbol" w:hint="default"/>
+      </w:rPr>
+    </w:lvl>
+    <w:lvl w:ilvl="4" w:tplc="04090003" w:tentative="1">
+      <w:start w:val="1"/>
+      <w:numFmt w:val="bullet"/>
+      <w:lvlText w:val="o"/>
+      <w:lvlJc w:val="left"/>
+      <w:pPr>
+        <w:ind w:left="3600" w:hanging="360"/>
+      </w:pPr>
+      <w:rPr>
+        <w:rFonts w:ascii="Courier New" w:hAnsi="Courier New" w:cs="Courier New" w:hint="default"/>
+      </w:rPr>
+    </w:lvl>
+    <w:lvl w:ilvl="5" w:tplc="04090005" w:tentative="1">
+      <w:start w:val="1"/>
+      <w:numFmt w:val="bullet"/>
+      <w:lvlText w:val=""/>
+      <w:lvlJc w:val="left"/>
+      <w:pPr>
+        <w:ind w:left="4320" w:hanging="360"/>
+      </w:pPr>
+      <w:rPr>
+        <w:rFonts w:ascii="Wingdings" w:hAnsi="Wingdings" w:hint="default"/>
+      </w:rPr>
+    </w:lvl>
+    <w:lvl w:ilvl="6" w:tplc="04090001" w:tentative="1">
+      <w:start w:val="1"/>
+      <w:numFmt w:val="bullet"/>
+      <w:lvlText w:val=""/>
+      <w:lvlJc w:val="left"/>
+      <w:pPr>
+        <w:ind w:left="5040" w:hanging="360"/>
+      </w:pPr>
+      <w:rPr>
+        <w:rFonts w:ascii="Symbol" w:hAnsi="Symbol" w:hint="default"/>
+      </w:rPr>
+    </w:lvl>
+    <w:lvl w:ilvl="7" w:tplc="04090003" w:tentative="1">
+      <w:start w:val="1"/>
+      <w:numFmt w:val="bullet"/>
+      <w:lvlText w:val="o"/>
+      <w:lvlJc w:val="left"/>
+      <w:pPr>
+        <w:ind w:left="5760" w:hanging="360"/>
+      </w:pPr>
+      <w:rPr>
+        <w:rFonts w:ascii="Courier New" w:hAnsi="Courier New" w:cs="Courier New" w:hint="default"/>
+      </w:rPr>
+    </w:lvl>
+    <w:lvl w:ilvl="8" w:tplc="04090005" w:tentative="1">
+      <w:start w:val="1"/>
+      <w:numFmt w:val="bullet"/>
+      <w:lvlText w:val=""/>
+      <w:lvlJc w:val="left"/>
+      <w:pPr>
+        <w:ind w:left="6480" w:hanging="360"/>
+      </w:pPr>
+      <w:rPr>
+        <w:rFonts w:ascii="Wingdings" w:hAnsi="Wingdings" w:hint="default"/>
+      </w:rPr>
+    </w:lvl>
+  </w:abstractNum>
+  <w:abstractNum w:abstractNumId="5" w15:restartNumberingAfterBreak="0">
     <w:nsid w:val="3FEF6FC4"/>
     <w:multiLevelType w:val="hybridMultilevel"/>
     <w:tmpl w:val="F8BE393A"/>
@@ -1324,7 +2320,119 @@
       </w:rPr>
     </w:lvl>
   </w:abstractNum>
-  <w:abstractNum w:abstractNumId="5" w15:restartNumberingAfterBreak="0">
+  <w:abstractNum w:abstractNumId="6" w15:restartNumberingAfterBreak="0">
+    <w:nsid w:val="4B6D5BD1"/>
+    <w:multiLevelType w:val="hybridMultilevel"/>
+    <w:tmpl w:val="677A49E2"/>
+    <w:lvl w:ilvl="0" w:tplc="12546588">
+      <w:numFmt w:val="bullet"/>
+      <w:lvlText w:val=""/>
+      <w:lvlJc w:val="left"/>
+      <w:pPr>
+        <w:ind w:left="720" w:hanging="360"/>
+      </w:pPr>
+      <w:rPr>
+        <w:rFonts w:ascii="Symbol" w:eastAsiaTheme="minorHAnsi" w:hAnsi="Symbol" w:cstheme="minorBidi" w:hint="default"/>
+      </w:rPr>
+    </w:lvl>
+    <w:lvl w:ilvl="1" w:tplc="04090003" w:tentative="1">
+      <w:start w:val="1"/>
+      <w:numFmt w:val="bullet"/>
+      <w:lvlText w:val="o"/>
+      <w:lvlJc w:val="left"/>
+      <w:pPr>
+        <w:ind w:left="1440" w:hanging="360"/>
+      </w:pPr>
+      <w:rPr>
+        <w:rFonts w:ascii="Courier New" w:hAnsi="Courier New" w:cs="Courier New" w:hint="default"/>
+      </w:rPr>
+    </w:lvl>
+    <w:lvl w:ilvl="2" w:tplc="04090005" w:tentative="1">
+      <w:start w:val="1"/>
+      <w:numFmt w:val="bullet"/>
+      <w:lvlText w:val=""/>
+      <w:lvlJc w:val="left"/>
+      <w:pPr>
+        <w:ind w:left="2160" w:hanging="360"/>
+      </w:pPr>
+      <w:rPr>
+        <w:rFonts w:ascii="Wingdings" w:hAnsi="Wingdings" w:hint="default"/>
+      </w:rPr>
+    </w:lvl>
+    <w:lvl w:ilvl="3" w:tplc="04090001" w:tentative="1">
+      <w:start w:val="1"/>
+      <w:numFmt w:val="bullet"/>
+      <w:lvlText w:val=""/>
+      <w:lvlJc w:val="left"/>
+      <w:pPr>
+        <w:ind w:left="2880" w:hanging="360"/>
+      </w:pPr>
+      <w:rPr>
+        <w:rFonts w:ascii="Symbol" w:hAnsi="Symbol" w:hint="default"/>
+      </w:rPr>
+    </w:lvl>
+    <w:lvl w:ilvl="4" w:tplc="04090003" w:tentative="1">
+      <w:start w:val="1"/>
+      <w:numFmt w:val="bullet"/>
+      <w:lvlText w:val="o"/>
+      <w:lvlJc w:val="left"/>
+      <w:pPr>
+        <w:ind w:left="3600" w:hanging="360"/>
+      </w:pPr>
+      <w:rPr>
+        <w:rFonts w:ascii="Courier New" w:hAnsi="Courier New" w:cs="Courier New" w:hint="default"/>
+      </w:rPr>
+    </w:lvl>
+    <w:lvl w:ilvl="5" w:tplc="04090005" w:tentative="1">
+      <w:start w:val="1"/>
+      <w:numFmt w:val="bullet"/>
+      <w:lvlText w:val=""/>
+      <w:lvlJc w:val="left"/>
+      <w:pPr>
+        <w:ind w:left="4320" w:hanging="360"/>
+      </w:pPr>
+      <w:rPr>
+        <w:rFonts w:ascii="Wingdings" w:hAnsi="Wingdings" w:hint="default"/>
+      </w:rPr>
+    </w:lvl>
+    <w:lvl w:ilvl="6" w:tplc="04090001" w:tentative="1">
+      <w:start w:val="1"/>
+      <w:numFmt w:val="bullet"/>
+      <w:lvlText w:val=""/>
+      <w:lvlJc w:val="left"/>
+      <w:pPr>
+        <w:ind w:left="5040" w:hanging="360"/>
+      </w:pPr>
+      <w:rPr>
+        <w:rFonts w:ascii="Symbol" w:hAnsi="Symbol" w:hint="default"/>
+      </w:rPr>
+    </w:lvl>
+    <w:lvl w:ilvl="7" w:tplc="04090003" w:tentative="1">
+      <w:start w:val="1"/>
+      <w:numFmt w:val="bullet"/>
+      <w:lvlText w:val="o"/>
+      <w:lvlJc w:val="left"/>
+      <w:pPr>
+        <w:ind w:left="5760" w:hanging="360"/>
+      </w:pPr>
+      <w:rPr>
+        <w:rFonts w:ascii="Courier New" w:hAnsi="Courier New" w:cs="Courier New" w:hint="default"/>
+      </w:rPr>
+    </w:lvl>
+    <w:lvl w:ilvl="8" w:tplc="04090005" w:tentative="1">
+      <w:start w:val="1"/>
+      <w:numFmt w:val="bullet"/>
+      <w:lvlText w:val=""/>
+      <w:lvlJc w:val="left"/>
+      <w:pPr>
+        <w:ind w:left="6480" w:hanging="360"/>
+      </w:pPr>
+      <w:rPr>
+        <w:rFonts w:ascii="Wingdings" w:hAnsi="Wingdings" w:hint="default"/>
+      </w:rPr>
+    </w:lvl>
+  </w:abstractNum>
+  <w:abstractNum w:abstractNumId="7" w15:restartNumberingAfterBreak="0">
     <w:nsid w:val="51655591"/>
     <w:multiLevelType w:val="hybridMultilevel"/>
     <w:tmpl w:val="B4FE0D7A"/>
@@ -1436,7 +2544,7 @@
       </w:rPr>
     </w:lvl>
   </w:abstractNum>
-  <w:abstractNum w:abstractNumId="6" w15:restartNumberingAfterBreak="0">
+  <w:abstractNum w:abstractNumId="8" w15:restartNumberingAfterBreak="0">
     <w:nsid w:val="5DF120F9"/>
     <w:multiLevelType w:val="hybridMultilevel"/>
     <w:tmpl w:val="2EE2084A"/>
@@ -1547,7 +2655,7 @@
       </w:rPr>
     </w:lvl>
   </w:abstractNum>
-  <w:abstractNum w:abstractNumId="7" w15:restartNumberingAfterBreak="0">
+  <w:abstractNum w:abstractNumId="9" w15:restartNumberingAfterBreak="0">
     <w:nsid w:val="60671A10"/>
     <w:multiLevelType w:val="hybridMultilevel"/>
     <w:tmpl w:val="32DCA2E0"/>
@@ -1659,7 +2767,7 @@
       </w:rPr>
     </w:lvl>
   </w:abstractNum>
-  <w:abstractNum w:abstractNumId="8" w15:restartNumberingAfterBreak="0">
+  <w:abstractNum w:abstractNumId="10" w15:restartNumberingAfterBreak="0">
     <w:nsid w:val="6E3B1486"/>
     <w:multiLevelType w:val="hybridMultilevel"/>
     <w:tmpl w:val="17742FAA"/>
@@ -1778,25 +2886,31 @@
     <w:abstractNumId w:val="0"/>
   </w:num>
   <w:num w:numId="3">
+    <w:abstractNumId w:val="7"/>
+  </w:num>
+  <w:num w:numId="4">
     <w:abstractNumId w:val="5"/>
   </w:num>
-  <w:num w:numId="4">
-    <w:abstractNumId w:val="4"/>
-  </w:num>
   <w:num w:numId="5">
-    <w:abstractNumId w:val="6"/>
+    <w:abstractNumId w:val="8"/>
   </w:num>
   <w:num w:numId="6">
     <w:abstractNumId w:val="1"/>
   </w:num>
   <w:num w:numId="7">
-    <w:abstractNumId w:val="7"/>
+    <w:abstractNumId w:val="9"/>
   </w:num>
   <w:num w:numId="8">
     <w:abstractNumId w:val="3"/>
   </w:num>
   <w:num w:numId="9">
-    <w:abstractNumId w:val="8"/>
+    <w:abstractNumId w:val="10"/>
+  </w:num>
+  <w:num w:numId="10">
+    <w:abstractNumId w:val="4"/>
+  </w:num>
+  <w:num w:numId="11">
+    <w:abstractNumId w:val="6"/>
   </w:num>
 </w:numbering>
 </file>
@@ -1924,6 +3038,7 @@
     <w:lsdException w:name="HTML Sample" w:semiHidden="1" w:unhideWhenUsed="1"/>
     <w:lsdException w:name="HTML Typewriter" w:semiHidden="1" w:unhideWhenUsed="1"/>
     <w:lsdException w:name="HTML Variable" w:semiHidden="1" w:unhideWhenUsed="1"/>
+    <w:lsdException w:name="Normal Table" w:semiHidden="1" w:unhideWhenUsed="1"/>
     <w:lsdException w:name="annotation subject" w:semiHidden="1" w:unhideWhenUsed="1"/>
     <w:lsdException w:name="No List" w:semiHidden="1" w:unhideWhenUsed="1"/>
     <w:lsdException w:name="Outline List 1" w:semiHidden="1" w:unhideWhenUsed="1"/>
@@ -1970,8 +3085,10 @@
     <w:lsdException w:name="Table Subtle 2" w:semiHidden="1" w:unhideWhenUsed="1"/>
     <w:lsdException w:name="Table Web 1" w:semiHidden="1" w:unhideWhenUsed="1"/>
     <w:lsdException w:name="Table Web 2" w:semiHidden="1" w:unhideWhenUsed="1"/>
+    <w:lsdException w:name="Table Web 3" w:semiHidden="1" w:unhideWhenUsed="1"/>
     <w:lsdException w:name="Balloon Text" w:semiHidden="1" w:unhideWhenUsed="1"/>
     <w:lsdException w:name="Table Grid" w:uiPriority="39"/>
+    <w:lsdException w:name="Table Theme" w:semiHidden="1" w:unhideWhenUsed="1"/>
     <w:lsdException w:name="Placeholder Text" w:semiHidden="1"/>
     <w:lsdException w:name="No Spacing" w:uiPriority="1" w:qFormat="1"/>
     <w:lsdException w:name="Light Shading" w:uiPriority="60"/>
@@ -2462,6 +3579,32 @@
       <w:spacing w:after="0" w:line="240" w:lineRule="auto"/>
     </w:pPr>
   </w:style>
+  <w:style w:type="paragraph" w:styleId="TOC2">
+    <w:name w:val="toc 2"/>
+    <w:basedOn w:val="Normal"/>
+    <w:next w:val="Normal"/>
+    <w:autoRedefine/>
+    <w:uiPriority w:val="39"/>
+    <w:unhideWhenUsed/>
+    <w:rsid w:val="0036609B"/>
+    <w:pPr>
+      <w:spacing w:after="100"/>
+      <w:ind w:left="220"/>
+    </w:pPr>
+  </w:style>
+  <w:style w:type="paragraph" w:styleId="TOC3">
+    <w:name w:val="toc 3"/>
+    <w:basedOn w:val="Normal"/>
+    <w:next w:val="Normal"/>
+    <w:autoRedefine/>
+    <w:uiPriority w:val="39"/>
+    <w:unhideWhenUsed/>
+    <w:rsid w:val="0036609B"/>
+    <w:pPr>
+      <w:spacing w:after="100"/>
+      <w:ind w:left="440"/>
+    </w:pPr>
+  </w:style>
 </w:styles>
 </file>
 
@@ -2765,7 +3908,7 @@
 </file>
 
 <file path=customXml/itemProps1.xml><?xml version="1.0" encoding="utf-8"?>
-<ds:datastoreItem xmlns:ds="http://schemas.openxmlformats.org/officeDocument/2006/customXml" ds:itemID="{58BFC9E1-4D09-48C3-9E7A-62375B1266D9}">
+<ds:datastoreItem xmlns:ds="http://schemas.openxmlformats.org/officeDocument/2006/customXml" ds:itemID="{DB9D9557-B839-41DA-936B-91972CADC801}">
   <ds:schemaRefs>
     <ds:schemaRef ds:uri="http://schemas.openxmlformats.org/officeDocument/2006/bibliography"/>
   </ds:schemaRefs>

</xml_diff>